<commit_message>
Coins get converted to gold instead of going to the wallet
</commit_message>
<xml_diff>
--- a/Implementation Report.docx
+++ b/Implementation Report.docx
@@ -10,7 +10,6 @@
           <w:docPartUnique/>
         </w:docPartObj>
       </w:sdtPr>
-      <w:sdtEndPr/>
       <w:sdtContent>
         <w:p>
           <w:r>
@@ -359,7 +358,6 @@
                                   <w:dataBinding w:prefixMappings="xmlns:ns0='http://purl.org/dc/elements/1.1/' xmlns:ns1='http://schemas.openxmlformats.org/package/2006/metadata/core-properties' " w:xpath="/ns1:coreProperties[1]/ns0:creator[1]" w:storeItemID="{6C3C8BC8-F283-45AE-878A-BAB7291924A1}"/>
                                   <w:text/>
                                 </w:sdtPr>
-                                <w:sdtEndPr/>
                                 <w:sdtContent>
                                   <w:p>
                                     <w:pPr>
@@ -406,7 +404,6 @@
                                     <w:dataBinding w:prefixMappings="xmlns:ns0='http://schemas.microsoft.com/office/2006/coverPageProps' " w:xpath="/ns0:CoverPageProperties[1]/ns0:CompanyEmail[1]" w:storeItemID="{55AF091B-3C7A-41E3-B477-F2FDAA23CFDA}"/>
                                     <w:text/>
                                   </w:sdtPr>
-                                  <w:sdtEndPr/>
                                   <w:sdtContent>
                                     <w:r>
                                       <w:rPr>
@@ -461,7 +458,6 @@
                             <w:dataBinding w:prefixMappings="xmlns:ns0='http://purl.org/dc/elements/1.1/' xmlns:ns1='http://schemas.openxmlformats.org/package/2006/metadata/core-properties' " w:xpath="/ns1:coreProperties[1]/ns0:creator[1]" w:storeItemID="{6C3C8BC8-F283-45AE-878A-BAB7291924A1}"/>
                             <w:text/>
                           </w:sdtPr>
-                          <w:sdtEndPr/>
                           <w:sdtContent>
                             <w:p>
                               <w:pPr>
@@ -508,7 +504,6 @@
                               <w:dataBinding w:prefixMappings="xmlns:ns0='http://schemas.microsoft.com/office/2006/coverPageProps' " w:xpath="/ns0:CoverPageProperties[1]/ns0:CompanyEmail[1]" w:storeItemID="{55AF091B-3C7A-41E3-B477-F2FDAA23CFDA}"/>
                               <w:text/>
                             </w:sdtPr>
-                            <w:sdtEndPr/>
                             <w:sdtContent>
                               <w:r>
                                 <w:rPr>
@@ -625,7 +620,6 @@
                                   <w:dataBinding w:prefixMappings="xmlns:ns0='http://schemas.microsoft.com/office/2006/coverPageProps' " w:xpath="/ns0:CoverPageProperties[1]/ns0:Abstract[1]" w:storeItemID="{55AF091B-3C7A-41E3-B477-F2FDAA23CFDA}"/>
                                   <w:text w:multiLine="1"/>
                                 </w:sdtPr>
-                                <w:sdtEndPr/>
                                 <w:sdtContent>
                                   <w:p>
                                     <w:pPr>
@@ -705,7 +699,6 @@
                             <w:dataBinding w:prefixMappings="xmlns:ns0='http://schemas.microsoft.com/office/2006/coverPageProps' " w:xpath="/ns0:CoverPageProperties[1]/ns0:Abstract[1]" w:storeItemID="{55AF091B-3C7A-41E3-B477-F2FDAA23CFDA}"/>
                             <w:text w:multiLine="1"/>
                           </w:sdtPr>
-                          <w:sdtEndPr/>
                           <w:sdtContent>
                             <w:p>
                               <w:pPr>
@@ -854,7 +847,6 @@
                                   <w:dataBinding w:prefixMappings="xmlns:ns0='http://purl.org/dc/elements/1.1/' xmlns:ns1='http://schemas.openxmlformats.org/package/2006/metadata/core-properties' " w:xpath="/ns1:coreProperties[1]/ns0:subject[1]" w:storeItemID="{6C3C8BC8-F283-45AE-878A-BAB7291924A1}"/>
                                   <w:text/>
                                 </w:sdtPr>
-                                <w:sdtEndPr/>
                                 <w:sdtContent>
                                   <w:p>
                                     <w:pPr>
@@ -956,7 +948,6 @@
                             <w:dataBinding w:prefixMappings="xmlns:ns0='http://purl.org/dc/elements/1.1/' xmlns:ns1='http://schemas.openxmlformats.org/package/2006/metadata/core-properties' " w:xpath="/ns1:coreProperties[1]/ns0:subject[1]" w:storeItemID="{6C3C8BC8-F283-45AE-878A-BAB7291924A1}"/>
                             <w:text/>
                           </w:sdtPr>
-                          <w:sdtEndPr/>
                           <w:sdtContent>
                             <w:p>
                               <w:pPr>
@@ -2039,7 +2030,7 @@
                 <w:noProof/>
                 <w:webHidden/>
               </w:rPr>
-              <w:t>8</w:t>
+              <w:t>9</w:t>
             </w:r>
             <w:r>
               <w:rPr>
@@ -2112,7 +2103,7 @@
                 <w:noProof/>
                 <w:webHidden/>
               </w:rPr>
-              <w:t>8</w:t>
+              <w:t>9</w:t>
             </w:r>
             <w:r>
               <w:rPr>
@@ -2183,7 +2174,7 @@
                 <w:noProof/>
                 <w:webHidden/>
               </w:rPr>
-              <w:t>9</w:t>
+              <w:t>10</w:t>
             </w:r>
             <w:r>
               <w:rPr>
@@ -2254,7 +2245,7 @@
                 <w:noProof/>
                 <w:webHidden/>
               </w:rPr>
-              <w:t>15</w:t>
+              <w:t>16</w:t>
             </w:r>
             <w:r>
               <w:rPr>
@@ -2327,7 +2318,7 @@
                 <w:noProof/>
                 <w:webHidden/>
               </w:rPr>
-              <w:t>15</w:t>
+              <w:t>16</w:t>
             </w:r>
             <w:r>
               <w:rPr>
@@ -2400,7 +2391,7 @@
                 <w:noProof/>
                 <w:webHidden/>
               </w:rPr>
-              <w:t>15</w:t>
+              <w:t>16</w:t>
             </w:r>
             <w:r>
               <w:rPr>
@@ -2473,7 +2464,7 @@
                 <w:noProof/>
                 <w:webHidden/>
               </w:rPr>
-              <w:t>15</w:t>
+              <w:t>17</w:t>
             </w:r>
             <w:r>
               <w:rPr>
@@ -2544,7 +2535,7 @@
                 <w:noProof/>
                 <w:webHidden/>
               </w:rPr>
-              <w:t>16</w:t>
+              <w:t>17</w:t>
             </w:r>
             <w:r>
               <w:rPr>
@@ -2617,7 +2608,7 @@
                 <w:noProof/>
                 <w:webHidden/>
               </w:rPr>
-              <w:t>16</w:t>
+              <w:t>17</w:t>
             </w:r>
             <w:r>
               <w:rPr>
@@ -2690,7 +2681,7 @@
                 <w:noProof/>
                 <w:webHidden/>
               </w:rPr>
-              <w:t>16</w:t>
+              <w:t>17</w:t>
             </w:r>
             <w:r>
               <w:rPr>
@@ -2762,7 +2753,7 @@
                 <w:noProof/>
                 <w:webHidden/>
               </w:rPr>
-              <w:t>16</w:t>
+              <w:t>17</w:t>
             </w:r>
             <w:r>
               <w:rPr>
@@ -2834,7 +2825,7 @@
                 <w:noProof/>
                 <w:webHidden/>
               </w:rPr>
-              <w:t>16</w:t>
+              <w:t>17</w:t>
             </w:r>
             <w:r>
               <w:rPr>
@@ -2905,7 +2896,7 @@
                 <w:noProof/>
                 <w:webHidden/>
               </w:rPr>
-              <w:t>16</w:t>
+              <w:t>17</w:t>
             </w:r>
             <w:r>
               <w:rPr>
@@ -2946,15 +2937,13 @@
     <w:p/>
     <w:p/>
     <w:p/>
-    <w:p/>
-    <w:p/>
-    <w:p/>
     <w:p>
       <w:pPr>
         <w:pStyle w:val="Heading1"/>
       </w:pPr>
       <w:bookmarkStart w:id="0" w:name="_Toc532417830"/>
       <w:r>
+        <w:lastRenderedPageBreak/>
         <w:t>A</w:t>
       </w:r>
       <w:r>
@@ -3085,6 +3074,7 @@
       </w:pPr>
       <w:bookmarkStart w:id="1" w:name="_Toc532417831"/>
       <w:r>
+        <w:lastRenderedPageBreak/>
         <w:t>Share</w:t>
       </w:r>
       <w:bookmarkEnd w:id="1"/>
@@ -3505,6 +3495,7 @@
     <w:p/>
     <w:p>
       <w:r>
+        <w:lastRenderedPageBreak/>
         <w:t>(Note that firebaseAuth in the below code is an instance of FirebaseAuth)</w:t>
       </w:r>
     </w:p>
@@ -4113,6 +4104,7 @@
         <w:pStyle w:val="Heading4"/>
       </w:pPr>
       <w:r>
+        <w:lastRenderedPageBreak/>
         <w:t>Parsing</w:t>
       </w:r>
     </w:p>
@@ -4545,7 +4537,11 @@
         <w:t>Firestore</w:t>
       </w:r>
       <w:r>
-        <w:t xml:space="preserve"> for data persistence as opposed to the app’s local storage. The reasoning behind this decision is that the player may decide to play the game on multiple devices at different times. </w:t>
+        <w:t xml:space="preserve"> for data persistence as opposed to the app’s local storage. The reasoning behind this decision is that the player may decide to play the game on multiple devices at different </w:t>
+      </w:r>
+      <w:r>
+        <w:lastRenderedPageBreak/>
+        <w:t xml:space="preserve">times. </w:t>
       </w:r>
       <w:r>
         <w:t>The app gets the wallet data from Firestore by making a call to the collection reference</w:t>
@@ -4868,6 +4864,26 @@
       </w:r>
     </w:p>
     <w:p/>
+    <w:p>
+      <w:r>
+        <w:t xml:space="preserve">The same logic is used for the </w:t>
+      </w:r>
+      <w:r>
+        <w:t xml:space="preserve">bank </w:t>
+      </w:r>
+      <w:r>
+        <w:t xml:space="preserve">but I must point out that the bank is implemented in the </w:t>
+      </w:r>
+      <w:r>
+        <w:t>same area as the wallet</w:t>
+      </w:r>
+      <w:r>
+        <w:t xml:space="preserve">. To access the bank, go to the menu and click “Wallet”, and you will see a section that says “Total gold”. Total gold represents how much gold is deposited into the player’s </w:t>
+      </w:r>
+      <w:r>
+        <w:t>bank. If you want to deposit a coin into a bank, tap the coin you want to deposit and the gold value will update in the bank.</w:t>
+      </w:r>
+    </w:p>
     <w:p/>
     <w:p/>
     <w:p/>
@@ -4898,6 +4914,7 @@
       </w:pPr>
       <w:bookmarkStart w:id="10" w:name="_Toc532417840"/>
       <w:r>
+        <w:lastRenderedPageBreak/>
         <w:t>Unrealized parts of my design</w:t>
       </w:r>
       <w:bookmarkEnd w:id="10"/>
@@ -5051,6 +5068,7 @@
         <w:pStyle w:val="Heading1"/>
       </w:pPr>
       <w:r>
+        <w:lastRenderedPageBreak/>
         <w:t xml:space="preserve">Additional </w:t>
       </w:r>
       <w:r>
@@ -5093,10 +5111,7 @@
         <w:t xml:space="preserve"> the name of the user you want to message. </w:t>
       </w:r>
       <w:r>
-        <w:t>However, this</w:t>
-      </w:r>
-      <w:r>
-        <w:t xml:space="preserve"> is not the best design but given that this is a prototype of a work in progress, there will be opportunities to improve this in the future. A better way to show the users would be to have a friends list and each friend would be displayed in the list. Strangers would not show in the user list and the status of each friend would be shown so that the user would know if the friend is online or offline. </w:t>
+        <w:t xml:space="preserve">However, this is not the best design but given that this is a prototype of a work in progress, there will be opportunities to improve this in the future. A better way to show the users would be to have a friends list and each friend would be displayed in the list. Strangers would not show in the user list and the status of each friend would be shown so that the user would know if the friend is online or offline. </w:t>
       </w:r>
     </w:p>
     <w:p/>
@@ -5115,11 +5130,6 @@
       </w:r>
     </w:p>
     <w:p/>
-    <w:p>
-      <w:r>
-        <w:t xml:space="preserve">Another thing I would like to point out is that when a player transfers a coin to another user, the coin will be added to the player’s wallet. It will not get converted into gold and then deposited into the player’s bank account. The player must do this themselves in their own time. The reason why I’m doing this is because the suggested way in the design specification opens up room for potential coin duplication. For example, if a player has collected a coin and transfers this coin to the other player then the value of the coin in gold will be deposited into the bank account. However, because the coin has been deposited, the other player may happen to stumble upon the coin on the map that he received from the coin transfer. If the other player stumbles upon the coin on the map and deposits it into the bank, the other player will have double the value of the coin in gold. This is a problem because if the bug got exposed the game would become incredibly easy.  </w:t>
-      </w:r>
-    </w:p>
     <w:p/>
     <w:p>
       <w:pPr>
@@ -5137,7 +5147,34 @@
       <w:pPr>
         <w:pStyle w:val="Heading1"/>
       </w:pPr>
-      <w:r>
+    </w:p>
+    <w:p>
+      <w:pPr>
+        <w:pStyle w:val="Heading1"/>
+      </w:pPr>
+    </w:p>
+    <w:p>
+      <w:pPr>
+        <w:pStyle w:val="Heading1"/>
+      </w:pPr>
+    </w:p>
+    <w:p>
+      <w:pPr>
+        <w:pStyle w:val="Heading1"/>
+      </w:pPr>
+    </w:p>
+    <w:p/>
+    <w:p/>
+    <w:p>
+      <w:bookmarkStart w:id="16" w:name="_GoBack"/>
+      <w:bookmarkEnd w:id="16"/>
+    </w:p>
+    <w:p>
+      <w:pPr>
+        <w:pStyle w:val="Heading1"/>
+      </w:pPr>
+      <w:r>
+        <w:lastRenderedPageBreak/>
         <w:t>Screenshots</w:t>
       </w:r>
       <w:bookmarkEnd w:id="15"/>
@@ -5367,6 +5404,7 @@
           </w:tcPr>
           <w:p>
             <w:r>
+              <w:lastRenderedPageBreak/>
               <w:t>More Login</w:t>
             </w:r>
           </w:p>
@@ -5593,6 +5631,7 @@
           </w:tcPr>
           <w:p>
             <w:r>
+              <w:lastRenderedPageBreak/>
               <w:t>About</w:t>
             </w:r>
           </w:p>
@@ -5772,6 +5811,7 @@
           </w:tcPr>
           <w:p>
             <w:r>
+              <w:lastRenderedPageBreak/>
               <w:t>Play</w:t>
             </w:r>
           </w:p>
@@ -5904,6 +5944,7 @@
           </w:tcPr>
           <w:p>
             <w:r>
+              <w:lastRenderedPageBreak/>
               <w:t>Menu</w:t>
             </w:r>
           </w:p>
@@ -6089,6 +6130,7 @@
           </w:tcPr>
           <w:p>
             <w:r>
+              <w:lastRenderedPageBreak/>
               <w:t>More Messaging</w:t>
             </w:r>
           </w:p>
@@ -6226,22 +6268,23 @@
       <w:pPr>
         <w:pStyle w:val="Heading1"/>
       </w:pPr>
-      <w:bookmarkStart w:id="16" w:name="_Toc532417846"/>
-      <w:r>
+      <w:bookmarkStart w:id="17" w:name="_Toc532417846"/>
+      <w:r>
+        <w:lastRenderedPageBreak/>
         <w:t>Acknowledgements</w:t>
       </w:r>
-      <w:bookmarkEnd w:id="16"/>
+      <w:bookmarkEnd w:id="17"/>
     </w:p>
     <w:p/>
     <w:p>
       <w:pPr>
         <w:pStyle w:val="Heading2"/>
       </w:pPr>
-      <w:bookmarkStart w:id="17" w:name="_Toc532417847"/>
+      <w:bookmarkStart w:id="18" w:name="_Toc532417847"/>
       <w:r>
         <w:t>Bug fixes I used:</w:t>
       </w:r>
-      <w:bookmarkEnd w:id="17"/>
+      <w:bookmarkEnd w:id="18"/>
     </w:p>
     <w:p/>
     <w:p>
@@ -6343,11 +6386,11 @@
       <w:pPr>
         <w:pStyle w:val="Heading2"/>
       </w:pPr>
-      <w:bookmarkStart w:id="18" w:name="_Toc532417848"/>
+      <w:bookmarkStart w:id="19" w:name="_Toc532417848"/>
       <w:r>
         <w:t>Code acknowledgements:</w:t>
       </w:r>
-      <w:bookmarkEnd w:id="18"/>
+      <w:bookmarkEnd w:id="19"/>
     </w:p>
     <w:p/>
     <w:p>
@@ -6596,25 +6639,23 @@
       <w:pPr>
         <w:pStyle w:val="Heading2"/>
       </w:pPr>
-      <w:bookmarkStart w:id="19" w:name="_Toc532417849"/>
+      <w:bookmarkStart w:id="20" w:name="_Toc532417849"/>
     </w:p>
     <w:p>
       <w:pPr>
         <w:pStyle w:val="Heading2"/>
       </w:pPr>
     </w:p>
-    <w:p>
-      <w:bookmarkStart w:id="20" w:name="_GoBack"/>
-      <w:bookmarkEnd w:id="20"/>
-    </w:p>
+    <w:p/>
     <w:p>
       <w:pPr>
         <w:pStyle w:val="Heading2"/>
       </w:pPr>
       <w:r>
+        <w:lastRenderedPageBreak/>
         <w:t>Both bug fixes and code acknowledgements:</w:t>
       </w:r>
-      <w:bookmarkEnd w:id="19"/>
+      <w:bookmarkEnd w:id="20"/>
     </w:p>
     <w:p/>
     <w:p/>
@@ -8128,7 +8169,7 @@
 </file>
 
 <file path=customXml/itemProps2.xml><?xml version="1.0" encoding="utf-8"?>
-<ds:datastoreItem xmlns:ds="http://schemas.openxmlformats.org/officeDocument/2006/customXml" ds:itemID="{6B7A01E8-7104-0944-AC00-7B8B03452D75}">
+<ds:datastoreItem xmlns:ds="http://schemas.openxmlformats.org/officeDocument/2006/customXml" ds:itemID="{9BC45A48-7939-4646-AD3D-7800FB8A61FA}">
   <ds:schemaRefs>
     <ds:schemaRef ds:uri="http://schemas.openxmlformats.org/officeDocument/2006/bibliography"/>
   </ds:schemaRefs>

</xml_diff>